<commit_message>
migliorata relazione e aggiunti file
</commit_message>
<xml_diff>
--- a/Relazione/Relazione.docx
+++ b/Relazione/Relazione.docx
@@ -645,16 +645,212 @@
         <w:jc w:val="both"/>
         <w:rPr>
           <w:rFonts w:ascii="Times New Roman" w:hAnsi="Times New Roman" w:cs="Times New Roman"/>
-        </w:rPr>
-      </w:pPr>
-    </w:p>
-    <w:p>
-      <w:pPr>
-        <w:jc w:val="both"/>
-        <w:rPr>
-          <w:rFonts w:ascii="Times New Roman" w:hAnsi="Times New Roman" w:cs="Times New Roman"/>
-        </w:rPr>
-      </w:pPr>
+          <w:u w:val="single"/>
+        </w:rPr>
+      </w:pPr>
+    </w:p>
+    <w:p>
+      <w:pPr>
+        <w:jc w:val="both"/>
+        <w:rPr>
+          <w:rFonts w:ascii="Times New Roman" w:hAnsi="Times New Roman" w:cs="Times New Roman"/>
+          <w:u w:val="single"/>
+        </w:rPr>
+      </w:pPr>
+    </w:p>
+    <w:p>
+      <w:pPr>
+        <w:jc w:val="both"/>
+        <w:rPr>
+          <w:rFonts w:ascii="Times New Roman" w:hAnsi="Times New Roman" w:cs="Times New Roman"/>
+          <w:u w:val="single"/>
+        </w:rPr>
+      </w:pPr>
+    </w:p>
+    <w:p>
+      <w:pPr>
+        <w:jc w:val="both"/>
+        <w:rPr>
+          <w:rFonts w:ascii="Times New Roman" w:hAnsi="Times New Roman" w:cs="Times New Roman"/>
+          <w:u w:val="single"/>
+        </w:rPr>
+      </w:pPr>
+      <w:r>
+        <w:rPr>
+          <w:rFonts w:ascii="Times New Roman" w:hAnsi="Times New Roman" w:cs="Times New Roman"/>
+          <w:u w:val="single"/>
+        </w:rPr>
+        <w:lastRenderedPageBreak/>
+        <w:t xml:space="preserve">Back Office: </w:t>
+      </w:r>
+    </w:p>
+    <w:p>
+      <w:pPr>
+        <w:jc w:val="both"/>
+        <w:rPr>
+          <w:rFonts w:ascii="Times New Roman" w:hAnsi="Times New Roman" w:cs="Times New Roman"/>
+        </w:rPr>
+      </w:pPr>
+      <w:r>
+        <w:rPr>
+          <w:rFonts w:ascii="Times New Roman" w:hAnsi="Times New Roman" w:cs="Times New Roman"/>
+        </w:rPr>
+        <w:t xml:space="preserve">Nell’applicazione back office il nostro obiettivo è quello di riuscire a modificare </w:t>
+      </w:r>
+      <w:r>
+        <w:rPr>
+          <w:rFonts w:ascii="Times New Roman" w:hAnsi="Times New Roman" w:cs="Times New Roman"/>
+        </w:rPr>
+        <w:t>i contenuti all’interno dell’app in seguito alla prima inserzione per potere permetterci di aggiun</w:t>
+      </w:r>
+      <w:r>
+        <w:rPr>
+          <w:rFonts w:ascii="Times New Roman" w:hAnsi="Times New Roman" w:cs="Times New Roman"/>
+        </w:rPr>
+        <w:t xml:space="preserve">gere o modificare </w:t>
+      </w:r>
+      <w:r>
+        <w:rPr>
+          <w:rFonts w:ascii="Times New Roman" w:hAnsi="Times New Roman" w:cs="Times New Roman"/>
+        </w:rPr>
+        <w:t>le cose precedentemente inserite. L’applicazione sarà gestita in maniera simile alla parte front office, infatti saremo in grado di accedere a diverse sezioni con gli stessi nomi dell</w:t>
+      </w:r>
+      <w:r>
+        <w:rPr>
+          <w:rFonts w:ascii="Times New Roman" w:hAnsi="Times New Roman" w:cs="Times New Roman"/>
+        </w:rPr>
+        <w:t xml:space="preserve">’applicazione principale e potremo interagire con una interfaccia che ci permetta di modificare, aggiungere o rimuovere informazioni. </w:t>
+      </w:r>
+    </w:p>
+    <w:p>
+      <w:pPr>
+        <w:pStyle w:val="Paragrafoelenco"/>
+        <w:numPr>
+          <w:ilvl w:val="0"/>
+          <w:numId w:val="1"/>
+        </w:numPr>
+        <w:jc w:val="both"/>
+        <w:rPr>
+          <w:rFonts w:ascii="Times New Roman" w:hAnsi="Times New Roman" w:cs="Times New Roman"/>
+        </w:rPr>
+      </w:pPr>
+      <w:r>
+        <w:rPr>
+          <w:rFonts w:ascii="Times New Roman" w:hAnsi="Times New Roman" w:cs="Times New Roman"/>
+        </w:rPr>
+        <w:t>Nella sezione utenti</w:t>
+      </w:r>
+      <w:r>
+        <w:rPr>
+          <w:rFonts w:ascii="Times New Roman" w:hAnsi="Times New Roman" w:cs="Times New Roman"/>
+        </w:rPr>
+        <w:t xml:space="preserve"> siamo in grado di visualizzare una lista di </w:t>
+      </w:r>
+      <w:r>
+        <w:rPr>
+          <w:rFonts w:ascii="Times New Roman" w:hAnsi="Times New Roman" w:cs="Times New Roman"/>
+        </w:rPr>
+        <w:t>utenti, e</w:t>
+      </w:r>
+      <w:r>
+        <w:rPr>
+          <w:rFonts w:ascii="Times New Roman" w:hAnsi="Times New Roman" w:cs="Times New Roman"/>
+        </w:rPr>
+        <w:t xml:space="preserve"> le informazioni collegate a loro ad esempio: schede, esercizi</w:t>
+      </w:r>
+      <w:r>
+        <w:rPr>
+          <w:rFonts w:ascii="Times New Roman" w:hAnsi="Times New Roman" w:cs="Times New Roman"/>
+        </w:rPr>
+        <w:t xml:space="preserve"> e dati sensibili</w:t>
+      </w:r>
+    </w:p>
+    <w:p>
+      <w:pPr>
+        <w:pStyle w:val="Paragrafoelenco"/>
+        <w:numPr>
+          <w:ilvl w:val="0"/>
+          <w:numId w:val="1"/>
+        </w:numPr>
+        <w:jc w:val="both"/>
+        <w:rPr>
+          <w:rFonts w:ascii="Times New Roman" w:hAnsi="Times New Roman" w:cs="Times New Roman"/>
+        </w:rPr>
+      </w:pPr>
+      <w:r>
+        <w:rPr>
+          <w:rFonts w:ascii="Times New Roman" w:hAnsi="Times New Roman" w:cs="Times New Roman"/>
+        </w:rPr>
+        <w:t xml:space="preserve">Nella sezione scheda è possibile vedere le schede fornite di base dall’applicazione </w:t>
+      </w:r>
+      <w:r>
+        <w:rPr>
+          <w:rFonts w:ascii="Times New Roman" w:hAnsi="Times New Roman" w:cs="Times New Roman"/>
+        </w:rPr>
+        <w:t>modificarle</w:t>
+      </w:r>
+      <w:r>
+        <w:rPr>
+          <w:rFonts w:ascii="Times New Roman" w:hAnsi="Times New Roman" w:cs="Times New Roman"/>
+        </w:rPr>
+        <w:t xml:space="preserve">, cancellarle e aggiungerne di nuove </w:t>
+      </w:r>
+    </w:p>
+    <w:p>
+      <w:pPr>
+        <w:pStyle w:val="Paragrafoelenco"/>
+        <w:numPr>
+          <w:ilvl w:val="0"/>
+          <w:numId w:val="1"/>
+        </w:numPr>
+        <w:jc w:val="both"/>
+        <w:rPr>
+          <w:rFonts w:ascii="Times New Roman" w:hAnsi="Times New Roman" w:cs="Times New Roman"/>
+        </w:rPr>
+      </w:pPr>
+      <w:r>
+        <w:rPr>
+          <w:rFonts w:ascii="Times New Roman" w:hAnsi="Times New Roman" w:cs="Times New Roman"/>
+        </w:rPr>
+        <w:t xml:space="preserve">Nella sezione esercizi è possibile </w:t>
+      </w:r>
+      <w:r>
+        <w:rPr>
+          <w:rFonts w:ascii="Times New Roman" w:hAnsi="Times New Roman" w:cs="Times New Roman"/>
+        </w:rPr>
+        <w:t>visualizzare gli esercizi che l’utente vedrà la prima volta che apre l’applicazione</w:t>
+      </w:r>
+      <w:r>
+        <w:rPr>
+          <w:rFonts w:ascii="Times New Roman" w:hAnsi="Times New Roman" w:cs="Times New Roman"/>
+        </w:rPr>
+        <w:t xml:space="preserve"> e in seguito interagirci per modificarli, cancellarli oppure crearne di nuovi </w:t>
+      </w:r>
+    </w:p>
+    <w:p>
+      <w:pPr>
+        <w:pStyle w:val="Paragrafoelenco"/>
+        <w:numPr>
+          <w:ilvl w:val="0"/>
+          <w:numId w:val="1"/>
+        </w:numPr>
+        <w:jc w:val="both"/>
+        <w:rPr>
+          <w:rFonts w:ascii="Times New Roman" w:hAnsi="Times New Roman" w:cs="Times New Roman"/>
+        </w:rPr>
+      </w:pPr>
+      <w:r>
+        <w:rPr>
+          <w:rFonts w:ascii="Times New Roman" w:hAnsi="Times New Roman" w:cs="Times New Roman"/>
+        </w:rPr>
+        <w:t xml:space="preserve">Nella sezione calendario è possibile </w:t>
+      </w:r>
+      <w:r>
+        <w:rPr>
+          <w:rFonts w:ascii="Times New Roman" w:hAnsi="Times New Roman" w:cs="Times New Roman"/>
+        </w:rPr>
+        <w:t xml:space="preserve">modificare in che modo vengono distribuiti gli esercizi tra i giorni e modificare, aggiungere o rimuovere gli obiettivi già presenti. </w:t>
+      </w:r>
     </w:p>
     <w:p>
       <w:pPr>
@@ -680,6 +876,126 @@
     </w:sectPr>
   </w:body>
 </w:document>
+</file>
+
+<file path=word/numbering.xml><?xml version="1.0" encoding="utf-8"?>
+<w:numbering xmlns:wpc="http://schemas.microsoft.com/office/word/2010/wordprocessingCanvas" xmlns:cx="http://schemas.microsoft.com/office/drawing/2014/chartex" xmlns:cx1="http://schemas.microsoft.com/office/drawing/2015/9/8/chartex" xmlns:cx2="http://schemas.microsoft.com/office/drawing/2015/10/21/chartex" xmlns:cx3="http://schemas.microsoft.com/office/drawing/2016/5/9/chartex" xmlns:cx4="http://schemas.microsoft.com/office/drawing/2016/5/10/chartex" xmlns:cx5="http://schemas.microsoft.com/office/drawing/2016/5/11/chartex" xmlns:cx6="http://schemas.microsoft.com/office/drawing/2016/5/12/chartex" xmlns:cx7="http://schemas.microsoft.com/office/drawing/2016/5/13/chartex" xmlns:cx8="http://schemas.microsoft.com/office/drawing/2016/5/14/chartex" xmlns:mc="http://schemas.openxmlformats.org/markup-compatibility/2006" xmlns:aink="http://schemas.microsoft.com/office/drawing/2016/ink" xmlns:am3d="http://schemas.microsoft.com/office/drawing/2017/model3d" xmlns:o="urn:schemas-microsoft-com:office:office" xmlns:oel="http://schemas.microsoft.com/office/2019/extlst" xmlns:r="http://schemas.openxmlformats.org/officeDocument/2006/relationships" xmlns:m="http://schemas.openxmlformats.org/officeDocument/2006/math" xmlns:v="urn:schemas-microsoft-com:vml" xmlns:wp14="http://schemas.microsoft.com/office/word/2010/wordprocessingDrawing" xmlns:wp="http://schemas.openxmlformats.org/drawingml/2006/wordprocessingDrawing" xmlns:w10="urn:schemas-microsoft-com:office:word" xmlns:w="http://schemas.openxmlformats.org/wordprocessingml/2006/main" xmlns:w14="http://schemas.microsoft.com/office/word/2010/wordml" xmlns:w15="http://schemas.microsoft.com/office/word/2012/wordml" xmlns:w16cex="http://schemas.microsoft.com/office/word/2018/wordml/cex" xmlns:w16cid="http://schemas.microsoft.com/office/word/2016/wordml/cid" xmlns:w16="http://schemas.microsoft.com/office/word/2018/wordml" xmlns:w16du="http://schemas.microsoft.com/office/word/2023/wordml/word16du" xmlns:w16sdtdh="http://schemas.microsoft.com/office/word/2020/wordml/sdtdatahash" xmlns:w16sdtfl="http://schemas.microsoft.com/office/word/2024/wordml/sdtformatlock" xmlns:w16se="http://schemas.microsoft.com/office/word/2015/wordml/symex" xmlns:wpg="http://schemas.microsoft.com/office/word/2010/wordprocessingGroup" xmlns:wpi="http://schemas.microsoft.com/office/word/2010/wordprocessingInk" xmlns:wne="http://schemas.microsoft.com/office/word/2006/wordml" xmlns:wps="http://schemas.microsoft.com/office/word/2010/wordprocessingShape" mc:Ignorable="w14 w15 w16se w16cid w16 w16cex w16sdtdh w16sdtfl w16du wp14">
+  <w:abstractNum w:abstractNumId="0" w15:restartNumberingAfterBreak="0">
+    <w:nsid w:val="744546EB"/>
+    <w:multiLevelType w:val="hybridMultilevel"/>
+    <w:tmpl w:val="D1E263D8"/>
+    <w:lvl w:ilvl="0" w:tplc="E43A239E">
+      <w:numFmt w:val="bullet"/>
+      <w:lvlText w:val="-"/>
+      <w:lvlJc w:val="left"/>
+      <w:pPr>
+        <w:ind w:left="720" w:hanging="360"/>
+      </w:pPr>
+      <w:rPr>
+        <w:rFonts w:ascii="Times New Roman" w:eastAsiaTheme="minorHAnsi" w:hAnsi="Times New Roman" w:cs="Times New Roman" w:hint="default"/>
+      </w:rPr>
+    </w:lvl>
+    <w:lvl w:ilvl="1" w:tplc="04100003" w:tentative="1">
+      <w:start w:val="1"/>
+      <w:numFmt w:val="bullet"/>
+      <w:lvlText w:val="o"/>
+      <w:lvlJc w:val="left"/>
+      <w:pPr>
+        <w:ind w:left="1440" w:hanging="360"/>
+      </w:pPr>
+      <w:rPr>
+        <w:rFonts w:ascii="Courier New" w:hAnsi="Courier New" w:cs="Courier New" w:hint="default"/>
+      </w:rPr>
+    </w:lvl>
+    <w:lvl w:ilvl="2" w:tplc="04100005" w:tentative="1">
+      <w:start w:val="1"/>
+      <w:numFmt w:val="bullet"/>
+      <w:lvlText w:val=""/>
+      <w:lvlJc w:val="left"/>
+      <w:pPr>
+        <w:ind w:left="2160" w:hanging="360"/>
+      </w:pPr>
+      <w:rPr>
+        <w:rFonts w:ascii="Wingdings" w:hAnsi="Wingdings" w:hint="default"/>
+      </w:rPr>
+    </w:lvl>
+    <w:lvl w:ilvl="3" w:tplc="04100001" w:tentative="1">
+      <w:start w:val="1"/>
+      <w:numFmt w:val="bullet"/>
+      <w:lvlText w:val=""/>
+      <w:lvlJc w:val="left"/>
+      <w:pPr>
+        <w:ind w:left="2880" w:hanging="360"/>
+      </w:pPr>
+      <w:rPr>
+        <w:rFonts w:ascii="Symbol" w:hAnsi="Symbol" w:hint="default"/>
+      </w:rPr>
+    </w:lvl>
+    <w:lvl w:ilvl="4" w:tplc="04100003" w:tentative="1">
+      <w:start w:val="1"/>
+      <w:numFmt w:val="bullet"/>
+      <w:lvlText w:val="o"/>
+      <w:lvlJc w:val="left"/>
+      <w:pPr>
+        <w:ind w:left="3600" w:hanging="360"/>
+      </w:pPr>
+      <w:rPr>
+        <w:rFonts w:ascii="Courier New" w:hAnsi="Courier New" w:cs="Courier New" w:hint="default"/>
+      </w:rPr>
+    </w:lvl>
+    <w:lvl w:ilvl="5" w:tplc="04100005" w:tentative="1">
+      <w:start w:val="1"/>
+      <w:numFmt w:val="bullet"/>
+      <w:lvlText w:val=""/>
+      <w:lvlJc w:val="left"/>
+      <w:pPr>
+        <w:ind w:left="4320" w:hanging="360"/>
+      </w:pPr>
+      <w:rPr>
+        <w:rFonts w:ascii="Wingdings" w:hAnsi="Wingdings" w:hint="default"/>
+      </w:rPr>
+    </w:lvl>
+    <w:lvl w:ilvl="6" w:tplc="04100001" w:tentative="1">
+      <w:start w:val="1"/>
+      <w:numFmt w:val="bullet"/>
+      <w:lvlText w:val=""/>
+      <w:lvlJc w:val="left"/>
+      <w:pPr>
+        <w:ind w:left="5040" w:hanging="360"/>
+      </w:pPr>
+      <w:rPr>
+        <w:rFonts w:ascii="Symbol" w:hAnsi="Symbol" w:hint="default"/>
+      </w:rPr>
+    </w:lvl>
+    <w:lvl w:ilvl="7" w:tplc="04100003" w:tentative="1">
+      <w:start w:val="1"/>
+      <w:numFmt w:val="bullet"/>
+      <w:lvlText w:val="o"/>
+      <w:lvlJc w:val="left"/>
+      <w:pPr>
+        <w:ind w:left="5760" w:hanging="360"/>
+      </w:pPr>
+      <w:rPr>
+        <w:rFonts w:ascii="Courier New" w:hAnsi="Courier New" w:cs="Courier New" w:hint="default"/>
+      </w:rPr>
+    </w:lvl>
+    <w:lvl w:ilvl="8" w:tplc="04100005" w:tentative="1">
+      <w:start w:val="1"/>
+      <w:numFmt w:val="bullet"/>
+      <w:lvlText w:val=""/>
+      <w:lvlJc w:val="left"/>
+      <w:pPr>
+        <w:ind w:left="6480" w:hanging="360"/>
+      </w:pPr>
+      <w:rPr>
+        <w:rFonts w:ascii="Wingdings" w:hAnsi="Wingdings" w:hint="default"/>
+      </w:rPr>
+    </w:lvl>
+  </w:abstractNum>
+  <w:num w:numId="1" w16cid:durableId="943658928">
+    <w:abstractNumId w:val="0"/>
+  </w:num>
+</w:numbering>
 </file>
 
 <file path=word/styles.xml><?xml version="1.0" encoding="utf-8"?>

</xml_diff>

<commit_message>
Corretto ed espanso la Relazione e il Wireframe per parte Android e Web da lato utente
</commit_message>
<xml_diff>
--- a/Relazione/Relazione.docx
+++ b/Relazione/Relazione.docx
@@ -57,7 +57,6 @@
           <w:bCs/>
         </w:rPr>
       </w:pPr>
-      <w:proofErr w:type="spellStart"/>
       <w:r>
         <w:rPr>
           <w:rFonts w:ascii="Times New Roman" w:hAnsi="Times New Roman" w:cs="Times New Roman"/>
@@ -108,7 +107,6 @@
         </w:rPr>
         <w:t>t</w:t>
       </w:r>
-      <w:proofErr w:type="spellEnd"/>
     </w:p>
     <w:p>
       <w:pPr>
@@ -200,7 +198,19 @@
         <w:rPr>
           <w:rFonts w:ascii="Times New Roman" w:hAnsi="Times New Roman" w:cs="Times New Roman"/>
         </w:rPr>
-        <w:t>agina principale permette di acceder</w:t>
+        <w:t>agina principale p</w:t>
+      </w:r>
+      <w:r>
+        <w:rPr>
+          <w:rFonts w:ascii="Times New Roman" w:hAnsi="Times New Roman" w:cs="Times New Roman"/>
+        </w:rPr>
+        <w:t>resenta una barra nella parte bassa dello schermo che p</w:t>
+      </w:r>
+      <w:r>
+        <w:rPr>
+          <w:rFonts w:ascii="Times New Roman" w:hAnsi="Times New Roman" w:cs="Times New Roman"/>
+        </w:rPr>
+        <w:t>ermette di acceder</w:t>
       </w:r>
       <w:r>
         <w:rPr>
@@ -237,6 +247,18 @@
           <w:rFonts w:ascii="Times New Roman" w:hAnsi="Times New Roman" w:cs="Times New Roman"/>
         </w:rPr>
         <w:t xml:space="preserve"> </w:t>
+      </w:r>
+      <w:r>
+        <w:rPr>
+          <w:rFonts w:ascii="Times New Roman" w:hAnsi="Times New Roman" w:cs="Times New Roman"/>
+        </w:rPr>
+        <w:t>È</w:t>
+      </w:r>
+      <w:r>
+        <w:rPr>
+          <w:rFonts w:ascii="Times New Roman" w:hAnsi="Times New Roman" w:cs="Times New Roman"/>
+        </w:rPr>
+        <w:t xml:space="preserve"> anche possibile passare da una sezione all’altra tramite lo swipe laterale. </w:t>
       </w:r>
     </w:p>
     <w:p>
@@ -334,13 +356,25 @@
         <w:rPr>
           <w:rFonts w:ascii="Times New Roman" w:hAnsi="Times New Roman" w:cs="Times New Roman"/>
         </w:rPr>
-        <w:t xml:space="preserve">. Una volta attivato un esercizio, a schermo appare una barra che registra i progressi, a seconda che si tratti di un esercizio di ripetizioni o a tempo. </w:t>
-      </w:r>
-      <w:r>
-        <w:rPr>
-          <w:rFonts w:ascii="Times New Roman" w:hAnsi="Times New Roman" w:cs="Times New Roman"/>
-        </w:rPr>
-        <w:br/>
+        <w:t xml:space="preserve">. Una volta attivato un esercizio, a schermo appare </w:t>
+      </w:r>
+      <w:r>
+        <w:rPr>
+          <w:rFonts w:ascii="Times New Roman" w:hAnsi="Times New Roman" w:cs="Times New Roman"/>
+        </w:rPr>
+        <w:t xml:space="preserve">un toast che visualizza </w:t>
+      </w:r>
+      <w:r>
+        <w:rPr>
+          <w:rFonts w:ascii="Times New Roman" w:hAnsi="Times New Roman" w:cs="Times New Roman"/>
+        </w:rPr>
+        <w:t>una barra che registra i progressi, a seconda che si tratti di un esercizio di ripetizioni o a tempo.</w:t>
+      </w:r>
+      <w:r>
+        <w:rPr>
+          <w:rFonts w:ascii="Times New Roman" w:hAnsi="Times New Roman" w:cs="Times New Roman"/>
+        </w:rPr>
+        <w:t xml:space="preserve"> </w:t>
       </w:r>
       <w:r>
         <w:rPr>
@@ -456,7 +490,19 @@
         <w:rPr>
           <w:rFonts w:ascii="Times New Roman" w:hAnsi="Times New Roman" w:cs="Times New Roman"/>
         </w:rPr>
-        <w:t>l tempo impiegato, tipologia di esercizi eseguit</w:t>
+        <w:t>l tempo impiegato</w:t>
+      </w:r>
+      <w:r>
+        <w:rPr>
+          <w:rFonts w:ascii="Times New Roman" w:hAnsi="Times New Roman" w:cs="Times New Roman"/>
+        </w:rPr>
+        <w:t xml:space="preserve"> per svolgerli ad ogni sessione e alla</w:t>
+      </w:r>
+      <w:r>
+        <w:rPr>
+          <w:rFonts w:ascii="Times New Roman" w:hAnsi="Times New Roman" w:cs="Times New Roman"/>
+        </w:rPr>
+        <w:t xml:space="preserve"> tipologia di esercizi eseguit</w:t>
       </w:r>
       <w:r>
         <w:rPr>
@@ -673,7 +719,6 @@
           <w:b/>
           <w:bCs/>
         </w:rPr>
-        <w:lastRenderedPageBreak/>
         <w:t>B</w:t>
       </w:r>
       <w:r>
@@ -682,45 +727,21 @@
           <w:b/>
           <w:bCs/>
         </w:rPr>
-        <w:t xml:space="preserve">ackoffice </w:t>
-      </w:r>
-      <w:proofErr w:type="spellStart"/>
-      <w:r>
-        <w:rPr>
-          <w:rFonts w:ascii="Times New Roman" w:hAnsi="Times New Roman" w:cs="Times New Roman"/>
-          <w:b/>
-          <w:bCs/>
-        </w:rPr>
-        <w:t>GitFit</w:t>
-      </w:r>
-      <w:proofErr w:type="spellEnd"/>
-    </w:p>
-    <w:p>
-      <w:pPr>
-        <w:jc w:val="both"/>
-        <w:rPr>
-          <w:rFonts w:ascii="Times New Roman" w:hAnsi="Times New Roman" w:cs="Times New Roman"/>
-        </w:rPr>
-      </w:pPr>
-      <w:r>
-        <w:rPr>
-          <w:rFonts w:ascii="Times New Roman" w:hAnsi="Times New Roman" w:cs="Times New Roman"/>
-        </w:rPr>
-        <w:t xml:space="preserve">Il backoffice di </w:t>
-      </w:r>
-      <w:proofErr w:type="spellStart"/>
-      <w:r>
-        <w:rPr>
-          <w:rFonts w:ascii="Times New Roman" w:hAnsi="Times New Roman" w:cs="Times New Roman"/>
-        </w:rPr>
-        <w:t>GitFit</w:t>
-      </w:r>
-      <w:proofErr w:type="spellEnd"/>
-      <w:r>
-        <w:rPr>
-          <w:rFonts w:ascii="Times New Roman" w:hAnsi="Times New Roman" w:cs="Times New Roman"/>
-        </w:rPr>
-        <w:t xml:space="preserve"> è un'interfaccia web dedicata agli amministratori e ai gestori dell'applicazione per la gestione dei contenuti, degli utenti e dei dati relativi agli allenamenti.</w:t>
+        <w:t>ackoffice GitFit</w:t>
+      </w:r>
+    </w:p>
+    <w:p>
+      <w:pPr>
+        <w:jc w:val="both"/>
+        <w:rPr>
+          <w:rFonts w:ascii="Times New Roman" w:hAnsi="Times New Roman" w:cs="Times New Roman"/>
+        </w:rPr>
+      </w:pPr>
+      <w:r>
+        <w:rPr>
+          <w:rFonts w:ascii="Times New Roman" w:hAnsi="Times New Roman" w:cs="Times New Roman"/>
+        </w:rPr>
+        <w:t>Il backoffice di GitFit è un'interfaccia web dedicata agli amministratori e ai gestori dell'applicazione per la gestione dei contenuti, degli utenti e dei dati relativi agli allenamenti.</w:t>
       </w:r>
     </w:p>
     <w:p>

</xml_diff>